<commit_message>
cleanup of code, added data for zenodo, and started draft of revisions
</commit_message>
<xml_diff>
--- a/docs/Soil_fauna_precip_changes_GCB_submission.docx
+++ b/docs/Soil_fauna_precip_changes_GCB_submission.docx
@@ -603,9 +603,75 @@
         <w:spacing w:line="480" w:lineRule="auto"/>
         <w:ind w:firstLine="720"/>
       </w:pPr>
-      <w:r>
-        <w:t xml:space="preserve">Precipitation changes may threaten the processes that soil and litter fauna contribute to because soil moisture is a key limiting factor to the fitness and behaviour of many taxa </w:t>
-      </w:r>
+      <w:ins w:id="0" w:author="PHILIP ANTHONY MARTIN" w:date="2024-02-20T10:08:00Z">
+        <w:r>
+          <w:t xml:space="preserve">Since </w:t>
+        </w:r>
+      </w:ins>
+      <w:ins w:id="1" w:author="PHILIP ANTHONY MARTIN" w:date="2024-02-20T10:09:00Z">
+        <w:r>
+          <w:t xml:space="preserve">soil moisture is a key limiting factor to the fitness and behaviour of many </w:t>
+        </w:r>
+        <w:r>
+          <w:t>soil and litter fauna</w:t>
+        </w:r>
+      </w:ins>
+      <w:ins w:id="2" w:author="PHILIP ANTHONY MARTIN" w:date="2024-02-20T10:11:00Z">
+        <w:r>
+          <w:t>,</w:t>
+        </w:r>
+      </w:ins>
+      <w:ins w:id="3" w:author="PHILIP ANTHONY MARTIN" w:date="2024-02-20T10:09:00Z">
+        <w:r>
+          <w:t xml:space="preserve"> </w:t>
+        </w:r>
+      </w:ins>
+      <w:del w:id="4" w:author="PHILIP ANTHONY MARTIN" w:date="2024-02-20T10:09:00Z">
+        <w:r>
+          <w:delText>P</w:delText>
+        </w:r>
+      </w:del>
+      <w:ins w:id="5" w:author="PHILIP ANTHONY MARTIN" w:date="2024-02-20T10:09:00Z">
+        <w:r>
+          <w:t>p</w:t>
+        </w:r>
+      </w:ins>
+      <w:r>
+        <w:t xml:space="preserve">recipitation changes may threaten the processes </w:t>
+      </w:r>
+      <w:ins w:id="6" w:author="PHILIP ANTHONY MARTIN" w:date="2024-02-20T10:08:00Z">
+        <w:r>
+          <w:t xml:space="preserve">to which </w:t>
+        </w:r>
+      </w:ins>
+      <w:del w:id="7" w:author="PHILIP ANTHONY MARTIN" w:date="2024-02-20T10:08:00Z">
+        <w:r>
+          <w:delText xml:space="preserve">that </w:delText>
+        </w:r>
+      </w:del>
+      <w:del w:id="8" w:author="PHILIP ANTHONY MARTIN" w:date="2024-02-20T10:09:00Z">
+        <w:r>
+          <w:delText>soil and litter fauna</w:delText>
+        </w:r>
+      </w:del>
+      <w:ins w:id="9" w:author="PHILIP ANTHONY MARTIN" w:date="2024-02-20T10:09:00Z">
+        <w:r>
+          <w:t>they</w:t>
+        </w:r>
+      </w:ins>
+      <w:r>
+        <w:t xml:space="preserve"> contribute </w:t>
+      </w:r>
+      <w:del w:id="10" w:author="PHILIP ANTHONY MARTIN" w:date="2024-02-20T10:08:00Z">
+        <w:r>
+          <w:delText xml:space="preserve">to </w:delText>
+        </w:r>
+      </w:del>
+      <w:del w:id="11" w:author="PHILIP ANTHONY MARTIN" w:date="2024-02-20T10:09:00Z">
+        <w:r>
+          <w:delText xml:space="preserve">because soil moisture is a key limiting factor to the fitness and behaviour of many taxa </w:delText>
+        </w:r>
+      </w:del>
       <w:hyperlink r:id="rId14">
         <w:r>
           <w:rPr>
@@ -615,7 +681,20 @@
         </w:r>
       </w:hyperlink>
       <w:r>
-        <w:t xml:space="preserve">. Precipitation reductions and associated lower soil moisture can reduce water films, restricting the movement of </w:t>
+        <w:t xml:space="preserve">. Precipitation reductions and associated lower soil moisture can </w:t>
+      </w:r>
+      <w:del w:id="12" w:author="PHILIP ANTHONY MARTIN" w:date="2024-02-20T10:12:00Z">
+        <w:r>
+          <w:delText>reduce water films, restricting</w:delText>
+        </w:r>
+      </w:del>
+      <w:ins w:id="13" w:author="PHILIP ANTHONY MARTIN" w:date="2024-02-20T10:12:00Z">
+        <w:r>
+          <w:t>reduce</w:t>
+        </w:r>
+      </w:ins>
+      <w:r>
+        <w:t xml:space="preserve"> the movement of </w:t>
       </w:r>
       <w:proofErr w:type="spellStart"/>
       <w:r>
@@ -630,7 +709,15 @@
           <w:rPr>
             <w:color w:val="000000"/>
           </w:rPr>
-          <w:t xml:space="preserve">(Coyle et al., 2017; </w:t>
+          <w:t>(Coyle e</w:t>
+        </w:r>
+        <w:bookmarkStart w:id="14" w:name="_GoBack"/>
+        <w:bookmarkEnd w:id="14"/>
+        <w:r>
+          <w:rPr>
+            <w:color w:val="000000"/>
+          </w:rPr>
+          <w:t xml:space="preserve">t al., 2017; </w:t>
         </w:r>
         <w:proofErr w:type="spellStart"/>
         <w:r>
@@ -648,7 +735,23 @@
         </w:r>
       </w:hyperlink>
       <w:r>
-        <w:t xml:space="preserve">. Conversely, increased soil moisture as a result of precipitation increases can facilitate the mobility of fauna such as nematodes, potentially leading to increases in abundance due to increased ability to access food sources </w:t>
+        <w:t xml:space="preserve">. Conversely, increased </w:t>
+      </w:r>
+      <w:del w:id="15" w:author="PHILIP ANTHONY MARTIN" w:date="2024-02-20T10:13:00Z">
+        <w:r>
+          <w:delText xml:space="preserve">soil moisture as a result of </w:delText>
+        </w:r>
+      </w:del>
+      <w:r>
+        <w:t xml:space="preserve">precipitation </w:t>
+      </w:r>
+      <w:del w:id="16" w:author="PHILIP ANTHONY MARTIN" w:date="2024-02-20T10:13:00Z">
+        <w:r>
+          <w:delText xml:space="preserve">increases </w:delText>
+        </w:r>
+      </w:del>
+      <w:r>
+        <w:t xml:space="preserve">can facilitate the mobility of fauna such as nematodes, potentially leading to increases in abundance due to increased ability to access food sources </w:t>
       </w:r>
       <w:hyperlink r:id="rId16">
         <w:r>
@@ -3119,8 +3222,6 @@
         <w:spacing w:after="240" w:line="480" w:lineRule="auto"/>
         <w:ind w:firstLine="720"/>
       </w:pPr>
-      <w:bookmarkStart w:id="0" w:name="_GoBack"/>
-      <w:bookmarkEnd w:id="0"/>
     </w:p>
     <w:p>
       <w:pPr>
@@ -4613,6 +4714,7 @@
         <w:ind w:left="440" w:hanging="440"/>
         <w:rPr>
           <w:color w:val="000000"/>
+          <w:lang w:val="es-ES"/>
         </w:rPr>
       </w:pPr>
       <w:hyperlink r:id="rId123">
@@ -4628,6 +4730,7 @@
           <w:rPr>
             <w:i/>
             <w:color w:val="000000"/>
+            <w:lang w:val="es-ES"/>
           </w:rPr>
           <w:t>Functional Ecology</w:t>
         </w:r>
@@ -4636,6 +4739,7 @@
         <w:r>
           <w:rPr>
             <w:color w:val="000000"/>
+            <w:lang w:val="es-ES"/>
           </w:rPr>
           <w:t xml:space="preserve">, </w:t>
         </w:r>
@@ -4645,6 +4749,7 @@
           <w:rPr>
             <w:i/>
             <w:color w:val="000000"/>
+            <w:lang w:val="es-ES"/>
           </w:rPr>
           <w:t>35</w:t>
         </w:r>
@@ -4653,6 +4758,7 @@
         <w:r>
           <w:rPr>
             <w:color w:val="000000"/>
+            <w:lang w:val="es-ES"/>
           </w:rPr>
           <w:t>(7), 1550–1559. https://doi.org/</w:t>
         </w:r>
@@ -4661,6 +4767,7 @@
         <w:r>
           <w:rPr>
             <w:color w:val="000000"/>
+            <w:lang w:val="es-ES"/>
           </w:rPr>
           <w:t>10.1111/1365-2435.13745</w:t>
         </w:r>
@@ -4686,8 +4793,15 @@
         <w:r>
           <w:rPr>
             <w:color w:val="000000"/>
-          </w:rPr>
-          <w:t xml:space="preserve">Aupic-Samain, A., Santonja, M., Chomel, M., Pereira, S., Quer, E., Lecareux, C., Limousin, J.-M., Ourcival, J.-M., Simioni, G., Gauquelin, T., Fernandez, C., &amp; Baldy, V. (2021). Soil biota response to experimental rainfall reduction depends on the dominant tree species in mature northern Mediterranean forests. </w:t>
+            <w:lang w:val="es-ES"/>
+          </w:rPr>
+          <w:t xml:space="preserve">Aupic-Samain, A., Santonja, M., Chomel, M., Pereira, S., Quer, E., Lecareux, C., Limousin, J.-M., Ourcival, J.-M., Simioni, G., Gauquelin, T., Fernandez, C., &amp; Baldy, V. (2021). </w:t>
+        </w:r>
+        <w:r>
+          <w:rPr>
+            <w:color w:val="000000"/>
+          </w:rPr>
+          <w:t xml:space="preserve">Soil biota response to experimental rainfall reduction depends on the dominant tree species in mature northern Mediterranean forests. </w:t>
         </w:r>
       </w:hyperlink>
       <w:hyperlink r:id="rId130">
@@ -5166,6 +5280,7 @@
         <w:ind w:left="440" w:hanging="440"/>
         <w:rPr>
           <w:color w:val="000000"/>
+          <w:lang w:val="es-ES"/>
         </w:rPr>
       </w:pPr>
       <w:hyperlink r:id="rId170">
@@ -5181,6 +5296,7 @@
           <w:rPr>
             <w:i/>
             <w:color w:val="000000"/>
+            <w:lang w:val="es-ES"/>
           </w:rPr>
           <w:t>Acta Oecologica</w:t>
         </w:r>
@@ -5189,6 +5305,7 @@
         <w:r>
           <w:rPr>
             <w:color w:val="000000"/>
+            <w:lang w:val="es-ES"/>
           </w:rPr>
           <w:t xml:space="preserve">, </w:t>
         </w:r>
@@ -5198,6 +5315,7 @@
           <w:rPr>
             <w:i/>
             <w:color w:val="000000"/>
+            <w:lang w:val="es-ES"/>
           </w:rPr>
           <w:t>30</w:t>
         </w:r>
@@ -5206,6 +5324,7 @@
         <w:r>
           <w:rPr>
             <w:color w:val="000000"/>
+            <w:lang w:val="es-ES"/>
           </w:rPr>
           <w:t>(2), 203–211. https://doi.org/</w:t>
         </w:r>
@@ -5214,6 +5333,7 @@
         <w:r>
           <w:rPr>
             <w:color w:val="000000"/>
+            <w:lang w:val="es-ES"/>
           </w:rPr>
           <w:t>10.1016/j.actao.2006.04.005</w:t>
         </w:r>
@@ -5239,6 +5359,7 @@
         <w:r>
           <w:rPr>
             <w:color w:val="000000"/>
+            <w:lang w:val="es-ES"/>
           </w:rPr>
           <w:t xml:space="preserve">Christie, A. P., </w:t>
         </w:r>
@@ -5246,6 +5367,7 @@
         <w:r>
           <w:rPr>
             <w:color w:val="000000"/>
+            <w:lang w:val="es-ES"/>
           </w:rPr>
           <w:t>Abecasis</w:t>
         </w:r>
@@ -5253,6 +5375,7 @@
         <w:r>
           <w:rPr>
             <w:color w:val="000000"/>
+            <w:lang w:val="es-ES"/>
           </w:rPr>
           <w:t xml:space="preserve">, D., </w:t>
         </w:r>
@@ -5260,6 +5383,7 @@
         <w:r>
           <w:rPr>
             <w:color w:val="000000"/>
+            <w:lang w:val="es-ES"/>
           </w:rPr>
           <w:t>Adjeroud</w:t>
         </w:r>
@@ -5267,13 +5391,47 @@
         <w:r>
           <w:rPr>
             <w:color w:val="000000"/>
-          </w:rPr>
-          <w:t xml:space="preserve">, M., Alonso, J. C., Amano, T., Anton, A., </w:t>
+            <w:lang w:val="es-ES"/>
+          </w:rPr>
+          <w:t xml:space="preserve">, M., Alonso, J. C., </w:t>
         </w:r>
         <w:proofErr w:type="spellStart"/>
         <w:r>
           <w:rPr>
             <w:color w:val="000000"/>
+            <w:lang w:val="es-ES"/>
+          </w:rPr>
+          <w:t>Amano</w:t>
+        </w:r>
+        <w:proofErr w:type="spellEnd"/>
+        <w:r>
+          <w:rPr>
+            <w:color w:val="000000"/>
+            <w:lang w:val="es-ES"/>
+          </w:rPr>
+          <w:t xml:space="preserve">, T., </w:t>
+        </w:r>
+        <w:proofErr w:type="spellStart"/>
+        <w:r>
+          <w:rPr>
+            <w:color w:val="000000"/>
+            <w:lang w:val="es-ES"/>
+          </w:rPr>
+          <w:t>Anton</w:t>
+        </w:r>
+        <w:proofErr w:type="spellEnd"/>
+        <w:r>
+          <w:rPr>
+            <w:color w:val="000000"/>
+            <w:lang w:val="es-ES"/>
+          </w:rPr>
+          <w:t xml:space="preserve">, A., </w:t>
+        </w:r>
+        <w:proofErr w:type="spellStart"/>
+        <w:r>
+          <w:rPr>
+            <w:color w:val="000000"/>
+            <w:lang w:val="es-ES"/>
           </w:rPr>
           <w:t>Baldigo</w:t>
         </w:r>
@@ -5281,8 +5439,63 @@
         <w:r>
           <w:rPr>
             <w:color w:val="000000"/>
-          </w:rPr>
-          <w:t xml:space="preserve">, B. P., Barrientos, R., Bicknell, J. E., Buhl, D. A., &amp; Others. (2020). Quantifying and addressing the prevalence and bias of study designs in the environmental and social sciences. </w:t>
+            <w:lang w:val="es-ES"/>
+          </w:rPr>
+          <w:t xml:space="preserve">, B. P., Barrientos, R., </w:t>
+        </w:r>
+        <w:proofErr w:type="spellStart"/>
+        <w:r>
+          <w:rPr>
+            <w:color w:val="000000"/>
+            <w:lang w:val="es-ES"/>
+          </w:rPr>
+          <w:t>Bicknell</w:t>
+        </w:r>
+        <w:proofErr w:type="spellEnd"/>
+        <w:r>
+          <w:rPr>
+            <w:color w:val="000000"/>
+            <w:lang w:val="es-ES"/>
+          </w:rPr>
+          <w:t xml:space="preserve">, J. E., </w:t>
+        </w:r>
+        <w:proofErr w:type="spellStart"/>
+        <w:r>
+          <w:rPr>
+            <w:color w:val="000000"/>
+            <w:lang w:val="es-ES"/>
+          </w:rPr>
+          <w:t>Buhl</w:t>
+        </w:r>
+        <w:proofErr w:type="spellEnd"/>
+        <w:r>
+          <w:rPr>
+            <w:color w:val="000000"/>
+            <w:lang w:val="es-ES"/>
+          </w:rPr>
+          <w:t xml:space="preserve">, D. A., &amp; </w:t>
+        </w:r>
+        <w:proofErr w:type="spellStart"/>
+        <w:r>
+          <w:rPr>
+            <w:color w:val="000000"/>
+            <w:lang w:val="es-ES"/>
+          </w:rPr>
+          <w:t>Others</w:t>
+        </w:r>
+        <w:proofErr w:type="spellEnd"/>
+        <w:r>
+          <w:rPr>
+            <w:color w:val="000000"/>
+            <w:lang w:val="es-ES"/>
+          </w:rPr>
+          <w:t xml:space="preserve">. </w:t>
+        </w:r>
+        <w:r>
+          <w:rPr>
+            <w:color w:val="000000"/>
+          </w:rPr>
+          <w:t xml:space="preserve">(2020). Quantifying and addressing the prevalence and bias of study designs in the environmental and social sciences. </w:t>
         </w:r>
       </w:hyperlink>
       <w:hyperlink r:id="rId177">
@@ -5768,6 +5981,7 @@
         <w:ind w:left="440" w:hanging="440"/>
         <w:rPr>
           <w:color w:val="000000"/>
+          <w:lang w:val="es-ES"/>
         </w:rPr>
       </w:pPr>
       <w:hyperlink r:id="rId218">
@@ -5783,6 +5997,7 @@
           <w:rPr>
             <w:i/>
             <w:color w:val="000000"/>
+            <w:lang w:val="es-ES"/>
           </w:rPr>
           <w:t>Science</w:t>
         </w:r>
@@ -5791,6 +6006,7 @@
         <w:r>
           <w:rPr>
             <w:color w:val="000000"/>
+            <w:lang w:val="es-ES"/>
           </w:rPr>
           <w:t xml:space="preserve">, </w:t>
         </w:r>
@@ -5800,6 +6016,7 @@
           <w:rPr>
             <w:i/>
             <w:color w:val="000000"/>
+            <w:lang w:val="es-ES"/>
           </w:rPr>
           <w:t>344</w:t>
         </w:r>
@@ -5808,6 +6025,7 @@
         <w:r>
           <w:rPr>
             <w:color w:val="000000"/>
+            <w:lang w:val="es-ES"/>
           </w:rPr>
           <w:t>(6181), 296–299. https://doi.org/</w:t>
         </w:r>
@@ -5816,6 +6034,7 @@
         <w:r>
           <w:rPr>
             <w:color w:val="000000"/>
+            <w:lang w:val="es-ES"/>
           </w:rPr>
           <w:t>10.1126/science.1248484</w:t>
         </w:r>
@@ -5841,8 +6060,15 @@
         <w:r>
           <w:rPr>
             <w:color w:val="000000"/>
-          </w:rPr>
-          <w:t xml:space="preserve">Doughty, C. E., Metcalfe, D. B., Girardin, C. A. J., Amézquita, F. F., Cabrera, D. G., Huasco, W. H., Silva-Espejo, J. E., Araujo-Murakami, A., da Costa, M. C., Rocha, W., Feldpausch, T. R., Mendoza, A. L. M., da Costa, A. C. L., Meir, P., Phillips, O. L., &amp; Malhi, Y. (2015). Drought impact on forest carbon dynamics and fluxes in Amazonia. </w:t>
+            <w:lang w:val="es-ES"/>
+          </w:rPr>
+          <w:t xml:space="preserve">Doughty, C. E., Metcalfe, D. B., Girardin, C. A. J., Amézquita, F. F., Cabrera, D. G., Huasco, W. H., Silva-Espejo, J. E., Araujo-Murakami, A., da Costa, M. C., Rocha, W., Feldpausch, T. R., Mendoza, A. L. M., da Costa, A. C. L., Meir, P., Phillips, O. L., &amp; Malhi, Y. (2015). </w:t>
+        </w:r>
+        <w:r>
+          <w:rPr>
+            <w:color w:val="000000"/>
+          </w:rPr>
+          <w:t xml:space="preserve">Drought impact on forest carbon dynamics and fluxes in Amazonia. </w:t>
         </w:r>
       </w:hyperlink>
       <w:hyperlink r:id="rId225">
@@ -6226,8 +6452,15 @@
         <w:r>
           <w:rPr>
             <w:color w:val="000000"/>
-          </w:rPr>
-          <w:t xml:space="preserve">Flores, O., Deckmyn, G., Yuste, J. C., Javaux, M., &amp; Uvarov, A. (2021). KEYLINK: towards a more integrative soil representation for inclusion in ecosystem scale models—II: model description, implementation and testing. </w:t>
+            <w:lang w:val="es-ES"/>
+          </w:rPr>
+          <w:t xml:space="preserve">Flores, O., Deckmyn, G., Yuste, J. C., Javaux, M., &amp; Uvarov, A. (2021). </w:t>
+        </w:r>
+        <w:r>
+          <w:rPr>
+            <w:color w:val="000000"/>
+          </w:rPr>
+          <w:t xml:space="preserve">KEYLINK: towards a more integrative soil representation for inclusion in ecosystem scale models—II: model description, implementation and testing. </w:t>
         </w:r>
       </w:hyperlink>
       <w:hyperlink r:id="rId259">
@@ -7246,8 +7479,15 @@
         <w:r>
           <w:rPr>
             <w:color w:val="000000"/>
-          </w:rPr>
-          <w:t xml:space="preserve">Konno, K., Akasaka, M., Koshida, C., Katayama, N., Osada, N., Spake, R., &amp; Amano, T. (2020). Ignoring non-English-language studies may bias ecological meta-analyses. </w:t>
+            <w:lang w:val="es-ES"/>
+          </w:rPr>
+          <w:t xml:space="preserve">Konno, K., Akasaka, M., Koshida, C., Katayama, N., Osada, N., Spake, R., &amp; Amano, T. (2020). </w:t>
+        </w:r>
+        <w:r>
+          <w:rPr>
+            <w:color w:val="000000"/>
+          </w:rPr>
+          <w:t xml:space="preserve">Ignoring non-English-language studies may bias ecological meta-analyses. </w:t>
         </w:r>
       </w:hyperlink>
       <w:hyperlink r:id="rId346">
@@ -8116,6 +8356,7 @@
         <w:ind w:left="440" w:hanging="440"/>
         <w:rPr>
           <w:color w:val="000000"/>
+          <w:lang w:val="es-ES"/>
         </w:rPr>
       </w:pPr>
       <w:hyperlink r:id="rId421">
@@ -8147,6 +8388,7 @@
         <w:r>
           <w:rPr>
             <w:color w:val="000000"/>
+            <w:lang w:val="es-ES"/>
           </w:rPr>
           <w:t>https://sysrev.com/p/98916</w:t>
         </w:r>
@@ -8172,8 +8414,15 @@
         <w:r>
           <w:rPr>
             <w:color w:val="000000"/>
-          </w:rPr>
-          <w:t xml:space="preserve">Martin, P. A., Izquierdo, L. P., Luyssaert, S., Guenet, B., Manzoni, S., Spake, R., Santonja, M., &amp; Curiel Yuste, J. (2021). Effects of natural disturbances on soil fauna in forests: a systematic map protocol. In </w:t>
+            <w:lang w:val="es-ES"/>
+          </w:rPr>
+          <w:t xml:space="preserve">Martin, P. A., Izquierdo, L. P., Luyssaert, S., Guenet, B., Manzoni, S., Spake, R., Santonja, M., &amp; Curiel Yuste, J. (2021). </w:t>
+        </w:r>
+        <w:r>
+          <w:rPr>
+            <w:color w:val="000000"/>
+          </w:rPr>
+          <w:t xml:space="preserve">Effects of natural disturbances on soil fauna in forests: a systematic map protocol. In </w:t>
         </w:r>
       </w:hyperlink>
       <w:hyperlink r:id="rId426">
@@ -8757,8 +9006,15 @@
         <w:r>
           <w:rPr>
             <w:color w:val="000000"/>
-          </w:rPr>
-          <w:t xml:space="preserve">Peng, Y., Peñuelas, J., Vesterdal, L., Yue, K., Peguero, G., Fornara, D. A., Heděnec, P., Steffens, C., &amp; Wu, F. (2022). Responses of soil fauna communities to the individual and combined effects of multiple global change factors. </w:t>
+            <w:lang w:val="es-ES"/>
+          </w:rPr>
+          <w:t xml:space="preserve">Peng, Y., Peñuelas, J., Vesterdal, L., Yue, K., Peguero, G., Fornara, D. A., Heděnec, P., Steffens, C., &amp; Wu, F. (2022). </w:t>
+        </w:r>
+        <w:r>
+          <w:rPr>
+            <w:color w:val="000000"/>
+          </w:rPr>
+          <w:t xml:space="preserve">Responses of soil fauna communities to the individual and combined effects of multiple global change factors. </w:t>
         </w:r>
       </w:hyperlink>
       <w:hyperlink r:id="rId476">
@@ -8975,6 +9231,7 @@
         <w:ind w:left="440" w:hanging="440"/>
         <w:rPr>
           <w:color w:val="000000"/>
+          <w:lang w:val="es-ES"/>
         </w:rPr>
       </w:pPr>
       <w:hyperlink r:id="rId493">
@@ -8990,6 +9247,7 @@
           <w:rPr>
             <w:i/>
             <w:color w:val="000000"/>
+            <w:lang w:val="es-ES"/>
           </w:rPr>
           <w:t>Environmental Evidence</w:t>
         </w:r>
@@ -8998,6 +9256,7 @@
         <w:r>
           <w:rPr>
             <w:color w:val="000000"/>
+            <w:lang w:val="es-ES"/>
           </w:rPr>
           <w:t xml:space="preserve">, </w:t>
         </w:r>
@@ -9007,6 +9266,7 @@
           <w:rPr>
             <w:i/>
             <w:color w:val="000000"/>
+            <w:lang w:val="es-ES"/>
           </w:rPr>
           <w:t>11</w:t>
         </w:r>
@@ -9015,6 +9275,7 @@
         <w:r>
           <w:rPr>
             <w:color w:val="000000"/>
+            <w:lang w:val="es-ES"/>
           </w:rPr>
           <w:t>(1), 1–11. https://doi.org/</w:t>
         </w:r>
@@ -9023,6 +9284,7 @@
         <w:r>
           <w:rPr>
             <w:color w:val="000000"/>
+            <w:lang w:val="es-ES"/>
           </w:rPr>
           <w:t>10.1186/s13750-022-00269-9</w:t>
         </w:r>
@@ -9048,8 +9310,15 @@
         <w:r>
           <w:rPr>
             <w:color w:val="000000"/>
-          </w:rPr>
-          <w:t xml:space="preserve">Sanders, S. K. D., Martínez-De León, G., Formenti, L., &amp; Thakur, M. P. (2024). How will climate change affect the feeding biology of Collembola? </w:t>
+            <w:lang w:val="es-ES"/>
+          </w:rPr>
+          <w:t xml:space="preserve">Sanders, S. K. D., Martínez-De León, G., Formenti, L., &amp; Thakur, M. P. (2024). </w:t>
+        </w:r>
+        <w:r>
+          <w:rPr>
+            <w:color w:val="000000"/>
+          </w:rPr>
+          <w:t xml:space="preserve">How will climate change affect the feeding biology of Collembola? </w:t>
         </w:r>
       </w:hyperlink>
       <w:hyperlink r:id="rId500">
@@ -10559,6 +10828,14 @@
     <w:abstractNumId w:val="0"/>
   </w:num>
 </w:numbering>
+</file>
+
+<file path=word/people.xml><?xml version="1.0" encoding="utf-8"?>
+<w15:people xmlns:wpc="http://schemas.microsoft.com/office/word/2010/wordprocessingCanvas" xmlns:cx="http://schemas.microsoft.com/office/drawing/2014/chartex" xmlns:cx1="http://schemas.microsoft.com/office/drawing/2015/9/8/chartex" xmlns:cx2="http://schemas.microsoft.com/office/drawing/2015/10/21/chartex" xmlns:cx3="http://schemas.microsoft.com/office/drawing/2016/5/9/chartex" xmlns:cx4="http://schemas.microsoft.com/office/drawing/2016/5/10/chartex" xmlns:cx5="http://schemas.microsoft.com/office/drawing/2016/5/11/chartex" xmlns:cx6="http://schemas.microsoft.com/office/drawing/2016/5/12/chartex" xmlns:cx7="http://schemas.microsoft.com/office/drawing/2016/5/13/chartex" xmlns:cx8="http://schemas.microsoft.com/office/drawing/2016/5/14/chartex" xmlns:mc="http://schemas.openxmlformats.org/markup-compatibility/2006" xmlns:aink="http://schemas.microsoft.com/office/drawing/2016/ink" xmlns:am3d="http://schemas.microsoft.com/office/drawing/2017/model3d" xmlns:o="urn:schemas-microsoft-com:office:office" xmlns:r="http://schemas.openxmlformats.org/officeDocument/2006/relationships" xmlns:m="http://schemas.openxmlformats.org/officeDocument/2006/math" xmlns:v="urn:schemas-microsoft-com:vml" xmlns:wp14="http://schemas.microsoft.com/office/word/2010/wordprocessingDrawing" xmlns:wp="http://schemas.openxmlformats.org/drawingml/2006/wordprocessingDrawing" xmlns:w10="urn:schemas-microsoft-com:office:word" xmlns:w="http://schemas.openxmlformats.org/wordprocessingml/2006/main" xmlns:w14="http://schemas.microsoft.com/office/word/2010/wordml" xmlns:w15="http://schemas.microsoft.com/office/word/2012/wordml" xmlns:w16cid="http://schemas.microsoft.com/office/word/2016/wordml/cid" xmlns:w16se="http://schemas.microsoft.com/office/word/2015/wordml/symex" xmlns:wpg="http://schemas.microsoft.com/office/word/2010/wordprocessingGroup" xmlns:wpi="http://schemas.microsoft.com/office/word/2010/wordprocessingInk" xmlns:wne="http://schemas.microsoft.com/office/word/2006/wordml" xmlns:wps="http://schemas.microsoft.com/office/word/2010/wordprocessingShape" mc:Ignorable="w14 w15 w16se w16cid wp14">
+  <w15:person w15:author="PHILIP ANTHONY MARTIN">
+    <w15:presenceInfo w15:providerId="AD" w15:userId="S-1-5-21-1308740662-429972972-96501386-4247"/>
+  </w15:person>
+</w15:people>
 </file>
 
 <file path=word/styles.xml><?xml version="1.0" encoding="utf-8"?>

</xml_diff>